<commit_message>
change the center of bbox to center of pixels
</commit_message>
<xml_diff>
--- a/R08921005_HW2_ver1/R08921005_HW2_ver1.docx
+++ b/R08921005_HW2_ver1/R08921005_HW2_ver1.docx
@@ -47,7 +47,6 @@
               <w:pStyle w:val="a8"/>
               <w:jc w:val="center"/>
               <w:rPr>
-                <w:rFonts w:hint="eastAsia"/>
                 <w:sz w:val="22"/>
                 <w:bdr w:val="none" w:sz="0" w:space="0" w:color="auto"/>
                 <w:shd w:val="clear" w:color="auto" w:fill="FAFAFA"/>
@@ -78,7 +77,6 @@
               <w:ind w:leftChars="0"/>
               <w:jc w:val="center"/>
               <w:rPr>
-                <w:rFonts w:hint="eastAsia"/>
                 <w:bdr w:val="none" w:sz="0" w:space="0" w:color="auto"/>
                 <w:shd w:val="clear" w:color="auto" w:fill="FAFAFA"/>
               </w:rPr>
@@ -150,7 +148,6 @@
             <w:pPr>
               <w:jc w:val="center"/>
               <w:rPr>
-                <w:rFonts w:hint="eastAsia"/>
                 <w:shd w:val="clear" w:color="auto" w:fill="FAFAFA"/>
               </w:rPr>
             </w:pPr>
@@ -502,7 +499,6 @@
         <w:ind w:leftChars="0" w:left="964" w:hanging="482"/>
         <w:jc w:val="both"/>
         <w:rPr>
-          <w:rFonts w:hint="eastAsia"/>
           <w:bdr w:val="none" w:sz="0" w:space="0" w:color="auto"/>
         </w:rPr>
       </w:pPr>
@@ -533,16 +529,7 @@
           <w:rFonts w:hint="eastAsia"/>
           <w:bdr w:val="none" w:sz="0" w:space="0" w:color="auto"/>
         </w:rPr>
-        <w:t>，並將長方形中心標記</w:t>
-      </w:r>
-      <w:bookmarkStart w:id="0" w:name="_GoBack"/>
-      <w:bookmarkEnd w:id="0"/>
-      <w:r>
-        <w:rPr>
-          <w:rFonts w:hint="eastAsia"/>
-          <w:bdr w:val="none" w:sz="0" w:space="0" w:color="auto"/>
-        </w:rPr>
-        <w:t>為</w:t>
+        <w:t>，並將長方形中心標記為</w:t>
       </w:r>
       <w:r>
         <w:rPr>
@@ -560,17 +547,15 @@
         <w:ind w:leftChars="0" w:left="964"/>
         <w:jc w:val="both"/>
         <w:rPr>
-          <w:rFonts w:hint="eastAsia"/>
-          <w:bdr w:val="none" w:sz="0" w:space="0" w:color="auto"/>
-        </w:rPr>
-      </w:pPr>
-    </w:p>
-    <w:p>
-      <w:pPr>
-        <w:spacing w:line="320" w:lineRule="exact"/>
-        <w:jc w:val="both"/>
-        <w:rPr>
-          <w:rFonts w:hint="eastAsia"/>
+          <w:bdr w:val="none" w:sz="0" w:space="0" w:color="auto"/>
+        </w:rPr>
+      </w:pPr>
+    </w:p>
+    <w:p>
+      <w:pPr>
+        <w:spacing w:line="320" w:lineRule="exact"/>
+        <w:jc w:val="both"/>
+        <w:rPr>
           <w:b/>
           <w:color w:val="FF0000"/>
           <w:bdr w:val="none" w:sz="0" w:space="0" w:color="auto"/>
@@ -789,7 +774,6 @@
                                 <w:spacing w:before="100" w:beforeAutospacing="1" w:after="100" w:afterAutospacing="1" w:line="300" w:lineRule="exact"/>
                                 <w:contextualSpacing/>
                                 <w:rPr>
-                                  <w:rFonts w:hint="eastAsia"/>
                                   <w:kern w:val="0"/>
                                   <w:position w:val="2"/>
                                   <w:sz w:val="20"/>
@@ -852,7 +836,6 @@
                                 <w:spacing w:before="100" w:beforeAutospacing="1" w:after="100" w:afterAutospacing="1" w:line="300" w:lineRule="exact"/>
                                 <w:contextualSpacing/>
                                 <w:rPr>
-                                  <w:rFonts w:hint="eastAsia"/>
                                   <w:kern w:val="0"/>
                                   <w:position w:val="2"/>
                                   <w:sz w:val="20"/>
@@ -925,7 +908,6 @@
                                 <w:spacing w:before="100" w:beforeAutospacing="1" w:after="100" w:afterAutospacing="1" w:line="300" w:lineRule="exact"/>
                                 <w:contextualSpacing/>
                                 <w:rPr>
-                                  <w:rFonts w:hint="eastAsia"/>
                                   <w:kern w:val="0"/>
                                   <w:position w:val="2"/>
                                   <w:sz w:val="20"/>
@@ -998,7 +980,6 @@
                                 <w:spacing w:before="100" w:beforeAutospacing="1" w:after="100" w:afterAutospacing="1" w:line="300" w:lineRule="exact"/>
                                 <w:contextualSpacing/>
                                 <w:rPr>
-                                  <w:rFonts w:hint="eastAsia"/>
                                   <w:kern w:val="0"/>
                                   <w:position w:val="2"/>
                                   <w:sz w:val="20"/>
@@ -1071,7 +1052,6 @@
                                 <w:spacing w:before="100" w:beforeAutospacing="1" w:after="100" w:afterAutospacing="1" w:line="300" w:lineRule="exact"/>
                                 <w:contextualSpacing/>
                                 <w:rPr>
-                                  <w:rFonts w:hint="eastAsia"/>
                                   <w:kern w:val="0"/>
                                   <w:position w:val="2"/>
                                   <w:sz w:val="20"/>
@@ -1202,7 +1182,6 @@
                                 <w:spacing w:before="100" w:beforeAutospacing="1" w:after="100" w:afterAutospacing="1" w:line="300" w:lineRule="exact"/>
                                 <w:contextualSpacing/>
                                 <w:rPr>
-                                  <w:rFonts w:hint="eastAsia"/>
                                   <w:kern w:val="0"/>
                                   <w:position w:val="2"/>
                                   <w:sz w:val="20"/>
@@ -1319,7 +1298,6 @@
                           <w:spacing w:before="100" w:beforeAutospacing="1" w:after="100" w:afterAutospacing="1" w:line="300" w:lineRule="exact"/>
                           <w:contextualSpacing/>
                           <w:rPr>
-                            <w:rFonts w:hint="eastAsia"/>
                             <w:kern w:val="0"/>
                             <w:position w:val="2"/>
                             <w:sz w:val="20"/>
@@ -1357,7 +1335,6 @@
                           <w:spacing w:before="100" w:beforeAutospacing="1" w:after="100" w:afterAutospacing="1" w:line="300" w:lineRule="exact"/>
                           <w:contextualSpacing/>
                           <w:rPr>
-                            <w:rFonts w:hint="eastAsia"/>
                             <w:kern w:val="0"/>
                             <w:position w:val="2"/>
                             <w:sz w:val="20"/>
@@ -1405,7 +1382,6 @@
                           <w:spacing w:before="100" w:beforeAutospacing="1" w:after="100" w:afterAutospacing="1" w:line="300" w:lineRule="exact"/>
                           <w:contextualSpacing/>
                           <w:rPr>
-                            <w:rFonts w:hint="eastAsia"/>
                             <w:kern w:val="0"/>
                             <w:position w:val="2"/>
                             <w:sz w:val="20"/>
@@ -1453,7 +1429,6 @@
                           <w:spacing w:before="100" w:beforeAutospacing="1" w:after="100" w:afterAutospacing="1" w:line="300" w:lineRule="exact"/>
                           <w:contextualSpacing/>
                           <w:rPr>
-                            <w:rFonts w:hint="eastAsia"/>
                             <w:kern w:val="0"/>
                             <w:position w:val="2"/>
                             <w:sz w:val="20"/>
@@ -1501,7 +1476,6 @@
                           <w:spacing w:before="100" w:beforeAutospacing="1" w:after="100" w:afterAutospacing="1" w:line="300" w:lineRule="exact"/>
                           <w:contextualSpacing/>
                           <w:rPr>
-                            <w:rFonts w:hint="eastAsia"/>
                             <w:kern w:val="0"/>
                             <w:position w:val="2"/>
                             <w:sz w:val="20"/>
@@ -1607,7 +1581,6 @@
                           <w:spacing w:before="100" w:beforeAutospacing="1" w:after="100" w:afterAutospacing="1" w:line="300" w:lineRule="exact"/>
                           <w:contextualSpacing/>
                           <w:rPr>
-                            <w:rFonts w:hint="eastAsia"/>
                             <w:kern w:val="0"/>
                             <w:position w:val="2"/>
                             <w:sz w:val="20"/>
@@ -1816,17 +1789,15 @@
         <w:spacing w:line="320" w:lineRule="exact"/>
         <w:jc w:val="both"/>
         <w:rPr>
-          <w:rFonts w:hint="eastAsia"/>
-          <w:bdr w:val="none" w:sz="0" w:space="0" w:color="auto"/>
-        </w:rPr>
-      </w:pPr>
-    </w:p>
-    <w:p>
-      <w:pPr>
-        <w:spacing w:line="320" w:lineRule="exact"/>
-        <w:jc w:val="both"/>
-        <w:rPr>
-          <w:rFonts w:hint="eastAsia"/>
+          <w:bdr w:val="none" w:sz="0" w:space="0" w:color="auto"/>
+        </w:rPr>
+      </w:pPr>
+    </w:p>
+    <w:p>
+      <w:pPr>
+        <w:spacing w:line="320" w:lineRule="exact"/>
+        <w:jc w:val="both"/>
+        <w:rPr>
           <w:b/>
           <w:color w:val="FF0000"/>
           <w:bdr w:val="none" w:sz="0" w:space="0" w:color="auto"/>
@@ -1994,7 +1965,6 @@
                               <w:spacing w:before="100" w:beforeAutospacing="1" w:after="100" w:afterAutospacing="1" w:line="300" w:lineRule="exact"/>
                               <w:contextualSpacing/>
                               <w:rPr>
-                                <w:rFonts w:hint="eastAsia"/>
                                 <w:kern w:val="0"/>
                                 <w:position w:val="2"/>
                                 <w:sz w:val="20"/>
@@ -2077,7 +2047,6 @@
                         <w:spacing w:before="100" w:beforeAutospacing="1" w:after="100" w:afterAutospacing="1" w:line="300" w:lineRule="exact"/>
                         <w:contextualSpacing/>
                         <w:rPr>
-                          <w:rFonts w:hint="eastAsia"/>
                           <w:kern w:val="0"/>
                           <w:position w:val="2"/>
                           <w:sz w:val="20"/>
@@ -2239,7 +2208,6 @@
                               <w:spacing w:before="100" w:beforeAutospacing="1" w:after="100" w:afterAutospacing="1" w:line="300" w:lineRule="exact"/>
                               <w:contextualSpacing/>
                               <w:rPr>
-                                <w:rFonts w:hint="eastAsia"/>
                                 <w:kern w:val="0"/>
                                 <w:position w:val="2"/>
                                 <w:sz w:val="20"/>
@@ -2331,7 +2299,6 @@
                         <w:spacing w:before="100" w:beforeAutospacing="1" w:after="100" w:afterAutospacing="1" w:line="300" w:lineRule="exact"/>
                         <w:contextualSpacing/>
                         <w:rPr>
-                          <w:rFonts w:hint="eastAsia"/>
                           <w:kern w:val="0"/>
                           <w:position w:val="2"/>
                           <w:sz w:val="20"/>
@@ -2528,7 +2495,6 @@
                               <w:spacing w:before="100" w:beforeAutospacing="1" w:after="100" w:afterAutospacing="1" w:line="300" w:lineRule="exact"/>
                               <w:contextualSpacing/>
                               <w:rPr>
-                                <w:rFonts w:hint="eastAsia"/>
                                 <w:kern w:val="0"/>
                                 <w:position w:val="2"/>
                                 <w:sz w:val="20"/>
@@ -2612,7 +2578,6 @@
                         <w:spacing w:before="100" w:beforeAutospacing="1" w:after="100" w:afterAutospacing="1" w:line="300" w:lineRule="exact"/>
                         <w:contextualSpacing/>
                         <w:rPr>
-                          <w:rFonts w:hint="eastAsia"/>
                           <w:kern w:val="0"/>
                           <w:position w:val="2"/>
                           <w:sz w:val="20"/>
@@ -2715,17 +2680,15 @@
         <w:spacing w:line="320" w:lineRule="exact"/>
         <w:jc w:val="both"/>
         <w:rPr>
-          <w:rFonts w:hint="eastAsia"/>
-          <w:bdr w:val="none" w:sz="0" w:space="0" w:color="auto"/>
-        </w:rPr>
-      </w:pPr>
-    </w:p>
-    <w:p>
-      <w:pPr>
-        <w:spacing w:line="320" w:lineRule="exact"/>
-        <w:jc w:val="both"/>
-        <w:rPr>
-          <w:rFonts w:hint="eastAsia"/>
+          <w:bdr w:val="none" w:sz="0" w:space="0" w:color="auto"/>
+        </w:rPr>
+      </w:pPr>
+    </w:p>
+    <w:p>
+      <w:pPr>
+        <w:spacing w:line="320" w:lineRule="exact"/>
+        <w:jc w:val="both"/>
+        <w:rPr>
           <w:b/>
           <w:color w:val="FF0000"/>
           <w:bdr w:val="none" w:sz="0" w:space="0" w:color="auto"/>
@@ -2933,7 +2896,6 @@
                               <w:spacing w:before="100" w:beforeAutospacing="1" w:after="100" w:afterAutospacing="1" w:line="300" w:lineRule="exact"/>
                               <w:contextualSpacing/>
                               <w:rPr>
-                                <w:rFonts w:hint="eastAsia"/>
                                 <w:kern w:val="0"/>
                                 <w:position w:val="2"/>
                                 <w:sz w:val="20"/>
@@ -3011,7 +2973,6 @@
                         <w:spacing w:before="100" w:beforeAutospacing="1" w:after="100" w:afterAutospacing="1" w:line="300" w:lineRule="exact"/>
                         <w:contextualSpacing/>
                         <w:rPr>
-                          <w:rFonts w:hint="eastAsia"/>
                           <w:kern w:val="0"/>
                           <w:position w:val="2"/>
                           <w:sz w:val="20"/>
@@ -3199,7 +3160,6 @@
                               <w:spacing w:before="100" w:beforeAutospacing="1" w:after="100" w:afterAutospacing="1" w:line="300" w:lineRule="exact"/>
                               <w:contextualSpacing/>
                               <w:rPr>
-                                <w:rFonts w:hint="eastAsia"/>
                                 <w:kern w:val="0"/>
                                 <w:position w:val="2"/>
                                 <w:sz w:val="20"/>
@@ -3242,7 +3202,6 @@
                               <w:spacing w:before="100" w:beforeAutospacing="1" w:after="100" w:afterAutospacing="1" w:line="300" w:lineRule="exact"/>
                               <w:contextualSpacing/>
                               <w:rPr>
-                                <w:rFonts w:hint="eastAsia"/>
                                 <w:kern w:val="0"/>
                                 <w:position w:val="2"/>
                                 <w:sz w:val="20"/>
@@ -3288,7 +3247,6 @@
                         <w:spacing w:before="100" w:beforeAutospacing="1" w:after="100" w:afterAutospacing="1" w:line="300" w:lineRule="exact"/>
                         <w:contextualSpacing/>
                         <w:rPr>
-                          <w:rFonts w:hint="eastAsia"/>
                           <w:kern w:val="0"/>
                           <w:position w:val="2"/>
                           <w:sz w:val="20"/>
@@ -3331,7 +3289,6 @@
                         <w:spacing w:before="100" w:beforeAutospacing="1" w:after="100" w:afterAutospacing="1" w:line="300" w:lineRule="exact"/>
                         <w:contextualSpacing/>
                         <w:rPr>
-                          <w:rFonts w:hint="eastAsia"/>
                           <w:kern w:val="0"/>
                           <w:position w:val="2"/>
                           <w:sz w:val="20"/>
@@ -3447,7 +3404,6 @@
                               <w:spacing w:before="100" w:beforeAutospacing="1" w:after="100" w:afterAutospacing="1" w:line="300" w:lineRule="exact"/>
                               <w:contextualSpacing/>
                               <w:rPr>
-                                <w:rFonts w:hint="eastAsia"/>
                                 <w:kern w:val="0"/>
                                 <w:position w:val="2"/>
                                 <w:sz w:val="20"/>
@@ -3524,7 +3480,6 @@
                         <w:spacing w:before="100" w:beforeAutospacing="1" w:after="100" w:afterAutospacing="1" w:line="300" w:lineRule="exact"/>
                         <w:contextualSpacing/>
                         <w:rPr>
-                          <w:rFonts w:hint="eastAsia"/>
                           <w:kern w:val="0"/>
                           <w:position w:val="2"/>
                           <w:sz w:val="20"/>
@@ -3631,25 +3586,6 @@
         <w:spacing w:line="320" w:lineRule="exact"/>
         <w:jc w:val="both"/>
         <w:rPr>
-          <w:bdr w:val="none" w:sz="0" w:space="0" w:color="auto"/>
-        </w:rPr>
-      </w:pPr>
-    </w:p>
-    <w:p>
-      <w:pPr>
-        <w:spacing w:line="320" w:lineRule="exact"/>
-        <w:jc w:val="both"/>
-        <w:rPr>
-          <w:bdr w:val="none" w:sz="0" w:space="0" w:color="auto"/>
-        </w:rPr>
-      </w:pPr>
-    </w:p>
-    <w:p>
-      <w:pPr>
-        <w:spacing w:line="320" w:lineRule="exact"/>
-        <w:jc w:val="both"/>
-        <w:rPr>
-          <w:rFonts w:hint="eastAsia"/>
           <w:bdr w:val="none" w:sz="0" w:space="0" w:color="auto"/>
         </w:rPr>
       </w:pPr>
@@ -3717,7 +3653,6 @@
                               <w:spacing w:before="100" w:beforeAutospacing="1" w:after="100" w:afterAutospacing="1" w:line="300" w:lineRule="exact"/>
                               <w:contextualSpacing/>
                               <w:rPr>
-                                <w:rFonts w:hint="eastAsia"/>
                                 <w:kern w:val="0"/>
                                 <w:position w:val="2"/>
                                 <w:sz w:val="20"/>
@@ -3782,7 +3717,6 @@
                         <w:spacing w:before="100" w:beforeAutospacing="1" w:after="100" w:afterAutospacing="1" w:line="300" w:lineRule="exact"/>
                         <w:contextualSpacing/>
                         <w:rPr>
-                          <w:rFonts w:hint="eastAsia"/>
                           <w:kern w:val="0"/>
                           <w:position w:val="2"/>
                           <w:sz w:val="20"/>
@@ -3953,7 +3887,6 @@
                               <w:spacing w:before="100" w:beforeAutospacing="1" w:after="100" w:afterAutospacing="1" w:line="300" w:lineRule="exact"/>
                               <w:contextualSpacing/>
                               <w:rPr>
-                                <w:rFonts w:hint="eastAsia"/>
                                 <w:kern w:val="0"/>
                                 <w:position w:val="2"/>
                                 <w:sz w:val="20"/>
@@ -4018,7 +3951,6 @@
                         <w:spacing w:before="100" w:beforeAutospacing="1" w:after="100" w:afterAutospacing="1" w:line="300" w:lineRule="exact"/>
                         <w:contextualSpacing/>
                         <w:rPr>
-                          <w:rFonts w:hint="eastAsia"/>
                           <w:kern w:val="0"/>
                           <w:position w:val="2"/>
                           <w:sz w:val="20"/>
@@ -4135,7 +4067,6 @@
                               <w:spacing w:before="100" w:beforeAutospacing="1" w:after="100" w:afterAutospacing="1" w:line="300" w:lineRule="exact"/>
                               <w:contextualSpacing/>
                               <w:rPr>
-                                <w:rFonts w:hint="eastAsia"/>
                                 <w:kern w:val="0"/>
                                 <w:position w:val="2"/>
                                 <w:sz w:val="20"/>
@@ -4150,17 +4081,7 @@
                                 <w:sz w:val="20"/>
                                 <w:bdr w:val="none" w:sz="0" w:space="0" w:color="auto"/>
                               </w:rPr>
-                              <w:t>如果</w:t>
-                            </w:r>
-                            <w:r>
-                              <w:rPr>
-                                <w:rFonts w:hint="eastAsia"/>
-                                <w:kern w:val="0"/>
-                                <w:position w:val="2"/>
-                                <w:sz w:val="20"/>
-                                <w:bdr w:val="none" w:sz="0" w:space="0" w:color="auto"/>
-                              </w:rPr>
-                              <w:t>s</w:t>
+                              <w:t>如果s</w:t>
                             </w:r>
                             <w:r>
                               <w:rPr>
@@ -4229,7 +4150,6 @@
                         <w:spacing w:before="100" w:beforeAutospacing="1" w:after="100" w:afterAutospacing="1" w:line="300" w:lineRule="exact"/>
                         <w:contextualSpacing/>
                         <w:rPr>
-                          <w:rFonts w:hint="eastAsia"/>
                           <w:kern w:val="0"/>
                           <w:position w:val="2"/>
                           <w:sz w:val="20"/>
@@ -4244,17 +4164,7 @@
                           <w:sz w:val="20"/>
                           <w:bdr w:val="none" w:sz="0" w:space="0" w:color="auto"/>
                         </w:rPr>
-                        <w:t>如果</w:t>
-                      </w:r>
-                      <w:r>
-                        <w:rPr>
-                          <w:rFonts w:hint="eastAsia"/>
-                          <w:kern w:val="0"/>
-                          <w:position w:val="2"/>
-                          <w:sz w:val="20"/>
-                          <w:bdr w:val="none" w:sz="0" w:space="0" w:color="auto"/>
-                        </w:rPr>
-                        <w:t>s</w:t>
+                        <w:t>如果s</w:t>
                       </w:r>
                       <w:r>
                         <w:rPr>
@@ -4366,7 +4276,6 @@
                               <w:spacing w:before="100" w:beforeAutospacing="1" w:after="100" w:afterAutospacing="1" w:line="300" w:lineRule="exact"/>
                               <w:contextualSpacing/>
                               <w:rPr>
-                                <w:rFonts w:hint="eastAsia"/>
                                 <w:kern w:val="0"/>
                                 <w:position w:val="2"/>
                                 <w:sz w:val="20"/>
@@ -4520,7 +4429,6 @@
                         <w:spacing w:before="100" w:beforeAutospacing="1" w:after="100" w:afterAutospacing="1" w:line="300" w:lineRule="exact"/>
                         <w:contextualSpacing/>
                         <w:rPr>
-                          <w:rFonts w:hint="eastAsia"/>
                           <w:kern w:val="0"/>
                           <w:position w:val="2"/>
                           <w:sz w:val="20"/>
@@ -4677,20 +4585,74 @@
         <w:spacing w:line="320" w:lineRule="exact"/>
         <w:jc w:val="both"/>
         <w:rPr>
-          <w:rFonts w:hint="eastAsia"/>
-          <w:bdr w:val="none" w:sz="0" w:space="0" w:color="auto"/>
-        </w:rPr>
-      </w:pPr>
-    </w:p>
-    <w:p>
-      <w:pPr>
-        <w:spacing w:line="320" w:lineRule="exact"/>
-        <w:jc w:val="both"/>
-        <w:rPr>
-          <w:rFonts w:hint="eastAsia"/>
-          <w:bdr w:val="none" w:sz="0" w:space="0" w:color="auto"/>
-        </w:rPr>
-      </w:pPr>
+          <w:bdr w:val="none" w:sz="0" w:space="0" w:color="auto"/>
+        </w:rPr>
+      </w:pPr>
+    </w:p>
+    <w:p>
+      <w:pPr>
+        <w:spacing w:line="320" w:lineRule="exact"/>
+        <w:jc w:val="both"/>
+        <w:rPr>
+          <w:bdr w:val="none" w:sz="0" w:space="0" w:color="auto"/>
+        </w:rPr>
+      </w:pPr>
+      <w:bookmarkStart w:id="0" w:name="_GoBack"/>
+      <w:bookmarkEnd w:id="0"/>
+      <w:r>
+        <w:rPr>
+          <w:noProof/>
+        </w:rPr>
+        <w:drawing>
+          <wp:anchor distT="0" distB="0" distL="114300" distR="114300" simplePos="0" relativeHeight="251656191" behindDoc="0" locked="0" layoutInCell="1" allowOverlap="1" wp14:anchorId="09A58AB2" wp14:editId="2EC6904D">
+            <wp:simplePos x="0" y="0"/>
+            <wp:positionH relativeFrom="margin">
+              <wp:align>left</wp:align>
+            </wp:positionH>
+            <wp:positionV relativeFrom="paragraph">
+              <wp:posOffset>2551430</wp:posOffset>
+            </wp:positionV>
+            <wp:extent cx="6645910" cy="2388870"/>
+            <wp:effectExtent l="0" t="0" r="2540" b="0"/>
+            <wp:wrapSquare wrapText="bothSides"/>
+            <wp:docPr id="35" name="圖片 35"/>
+            <wp:cNvGraphicFramePr>
+              <a:graphicFrameLocks xmlns:a="http://schemas.openxmlformats.org/drawingml/2006/main" noChangeAspect="1"/>
+            </wp:cNvGraphicFramePr>
+            <a:graphic xmlns:a="http://schemas.openxmlformats.org/drawingml/2006/main">
+              <a:graphicData uri="http://schemas.openxmlformats.org/drawingml/2006/picture">
+                <pic:pic xmlns:pic="http://schemas.openxmlformats.org/drawingml/2006/picture">
+                  <pic:nvPicPr>
+                    <pic:cNvPr id="1" name=""/>
+                    <pic:cNvPicPr/>
+                  </pic:nvPicPr>
+                  <pic:blipFill>
+                    <a:blip r:embed="rId15">
+                      <a:extLst>
+                        <a:ext uri="{28A0092B-C50C-407E-A947-70E740481C1C}">
+                          <a14:useLocalDpi xmlns:a14="http://schemas.microsoft.com/office/drawing/2010/main" val="0"/>
+                        </a:ext>
+                      </a:extLst>
+                    </a:blip>
+                    <a:stretch>
+                      <a:fillRect/>
+                    </a:stretch>
+                  </pic:blipFill>
+                  <pic:spPr>
+                    <a:xfrm>
+                      <a:off x="0" y="0"/>
+                      <a:ext cx="6645910" cy="2388870"/>
+                    </a:xfrm>
+                    <a:prstGeom prst="rect">
+                      <a:avLst/>
+                    </a:prstGeom>
+                  </pic:spPr>
+                </pic:pic>
+              </a:graphicData>
+            </a:graphic>
+          </wp:anchor>
+        </w:drawing>
+      </w:r>
       <w:r>
         <w:rPr>
           <w:noProof/>
@@ -4746,7 +4708,6 @@
                               <w:spacing w:before="100" w:beforeAutospacing="1" w:after="100" w:afterAutospacing="1" w:line="300" w:lineRule="exact"/>
                               <w:contextualSpacing/>
                               <w:rPr>
-                                <w:rFonts w:hint="eastAsia"/>
                                 <w:kern w:val="0"/>
                                 <w:position w:val="2"/>
                                 <w:sz w:val="20"/>
@@ -4801,7 +4762,6 @@
                         <w:spacing w:before="100" w:beforeAutospacing="1" w:after="100" w:afterAutospacing="1" w:line="300" w:lineRule="exact"/>
                         <w:contextualSpacing/>
                         <w:rPr>
-                          <w:rFonts w:hint="eastAsia"/>
                           <w:kern w:val="0"/>
                           <w:position w:val="2"/>
                           <w:sz w:val="20"/>
@@ -4890,7 +4850,6 @@
                               <w:spacing w:before="100" w:beforeAutospacing="1" w:after="100" w:afterAutospacing="1" w:line="300" w:lineRule="exact"/>
                               <w:contextualSpacing/>
                               <w:rPr>
-                                <w:rFonts w:hint="eastAsia"/>
                                 <w:kern w:val="0"/>
                                 <w:position w:val="2"/>
                                 <w:sz w:val="20"/>
@@ -4905,17 +4864,7 @@
                                 <w:sz w:val="20"/>
                                 <w:bdr w:val="none" w:sz="0" w:space="0" w:color="auto"/>
                               </w:rPr>
-                              <w:t>畫</w:t>
-                            </w:r>
-                            <w:r>
-                              <w:rPr>
-                                <w:rFonts w:hint="eastAsia"/>
-                                <w:kern w:val="0"/>
-                                <w:position w:val="2"/>
-                                <w:sz w:val="20"/>
-                                <w:bdr w:val="none" w:sz="0" w:space="0" w:color="auto"/>
-                              </w:rPr>
-                              <w:t>實心圓</w:t>
+                              <w:t>畫實心圓</w:t>
                             </w:r>
                           </w:p>
                         </w:txbxContent>
@@ -4946,7 +4895,6 @@
                         <w:spacing w:before="100" w:beforeAutospacing="1" w:after="100" w:afterAutospacing="1" w:line="300" w:lineRule="exact"/>
                         <w:contextualSpacing/>
                         <w:rPr>
-                          <w:rFonts w:hint="eastAsia"/>
                           <w:kern w:val="0"/>
                           <w:position w:val="2"/>
                           <w:sz w:val="20"/>
@@ -4961,17 +4909,7 @@
                           <w:sz w:val="20"/>
                           <w:bdr w:val="none" w:sz="0" w:space="0" w:color="auto"/>
                         </w:rPr>
-                        <w:t>畫</w:t>
-                      </w:r>
-                      <w:r>
-                        <w:rPr>
-                          <w:rFonts w:hint="eastAsia"/>
-                          <w:kern w:val="0"/>
-                          <w:position w:val="2"/>
-                          <w:sz w:val="20"/>
-                          <w:bdr w:val="none" w:sz="0" w:space="0" w:color="auto"/>
-                        </w:rPr>
-                        <w:t>實心圓</w:t>
+                        <w:t>畫實心圓</w:t>
                       </w:r>
                     </w:p>
                   </w:txbxContent>
@@ -5036,7 +4974,6 @@
                               <w:spacing w:before="100" w:beforeAutospacing="1" w:after="100" w:afterAutospacing="1" w:line="300" w:lineRule="exact"/>
                               <w:contextualSpacing/>
                               <w:rPr>
-                                <w:rFonts w:hint="eastAsia"/>
                                 <w:kern w:val="0"/>
                                 <w:position w:val="2"/>
                                 <w:sz w:val="20"/>
@@ -5082,7 +5019,6 @@
                         <w:spacing w:before="100" w:beforeAutospacing="1" w:after="100" w:afterAutospacing="1" w:line="300" w:lineRule="exact"/>
                         <w:contextualSpacing/>
                         <w:rPr>
-                          <w:rFonts w:hint="eastAsia"/>
                           <w:kern w:val="0"/>
                           <w:position w:val="2"/>
                           <w:sz w:val="20"/>
@@ -5162,7 +5098,6 @@
                               <w:spacing w:before="100" w:beforeAutospacing="1" w:after="100" w:afterAutospacing="1" w:line="300" w:lineRule="exact"/>
                               <w:contextualSpacing/>
                               <w:rPr>
-                                <w:rFonts w:hint="eastAsia"/>
                                 <w:kern w:val="0"/>
                                 <w:position w:val="2"/>
                                 <w:sz w:val="20"/>
@@ -5230,7 +5165,6 @@
                         <w:spacing w:before="100" w:beforeAutospacing="1" w:after="100" w:afterAutospacing="1" w:line="300" w:lineRule="exact"/>
                         <w:contextualSpacing/>
                         <w:rPr>
-                          <w:rFonts w:hint="eastAsia"/>
                           <w:kern w:val="0"/>
                           <w:position w:val="2"/>
                           <w:sz w:val="20"/>
@@ -5366,7 +5300,29 @@
                                 <w:sz w:val="20"/>
                                 <w:bdr w:val="none" w:sz="0" w:space="0" w:color="auto"/>
                               </w:rPr>
-                              <w:t>圖的位置，並取出邊界的左上跟右下還有中心點，存入r</w:t>
+                              <w:t>的位置，並將每</w:t>
+                            </w:r>
+                            <w:proofErr w:type="gramStart"/>
+                            <w:r>
+                              <w:rPr>
+                                <w:rFonts w:hint="eastAsia"/>
+                                <w:kern w:val="0"/>
+                                <w:position w:val="2"/>
+                                <w:sz w:val="20"/>
+                                <w:bdr w:val="none" w:sz="0" w:space="0" w:color="auto"/>
+                              </w:rPr>
+                              <w:t>個</w:t>
+                            </w:r>
+                            <w:proofErr w:type="gramEnd"/>
+                            <w:r>
+                              <w:rPr>
+                                <w:rFonts w:hint="eastAsia"/>
+                                <w:kern w:val="0"/>
+                                <w:position w:val="2"/>
+                                <w:sz w:val="20"/>
+                                <w:bdr w:val="none" w:sz="0" w:space="0" w:color="auto"/>
+                              </w:rPr>
+                              <w:t>相同l</w:t>
                             </w:r>
                             <w:r>
                               <w:rPr>
@@ -5375,7 +5331,7 @@
                                 <w:sz w:val="20"/>
                                 <w:bdr w:val="none" w:sz="0" w:space="0" w:color="auto"/>
                               </w:rPr>
-                              <w:t>ectangles</w:t>
+                              <w:t>abel</w:t>
                             </w:r>
                             <w:r>
                               <w:rPr>
@@ -5385,7 +5341,26 @@
                                 <w:sz w:val="20"/>
                                 <w:bdr w:val="none" w:sz="0" w:space="0" w:color="auto"/>
                               </w:rPr>
-                              <w:t>中</w:t>
+                              <w:t>的p</w:t>
+                            </w:r>
+                            <w:r>
+                              <w:rPr>
+                                <w:kern w:val="0"/>
+                                <w:position w:val="2"/>
+                                <w:sz w:val="20"/>
+                                <w:bdr w:val="none" w:sz="0" w:space="0" w:color="auto"/>
+                              </w:rPr>
+                              <w:t xml:space="preserve">ixel </w:t>
+                            </w:r>
+                            <w:r>
+                              <w:rPr>
+                                <w:rFonts w:hint="eastAsia"/>
+                                <w:kern w:val="0"/>
+                                <w:position w:val="2"/>
+                                <w:sz w:val="20"/>
+                                <w:bdr w:val="none" w:sz="0" w:space="0" w:color="auto"/>
+                              </w:rPr>
+                              <w:t>位置取平均，算出重心</w:t>
                             </w:r>
                           </w:p>
                         </w:txbxContent>
@@ -5450,7 +5425,29 @@
                           <w:sz w:val="20"/>
                           <w:bdr w:val="none" w:sz="0" w:space="0" w:color="auto"/>
                         </w:rPr>
-                        <w:t>圖的位置，並取出邊界的左上跟右下還有中心點，存入r</w:t>
+                        <w:t>的位置，並將每</w:t>
+                      </w:r>
+                      <w:proofErr w:type="gramStart"/>
+                      <w:r>
+                        <w:rPr>
+                          <w:rFonts w:hint="eastAsia"/>
+                          <w:kern w:val="0"/>
+                          <w:position w:val="2"/>
+                          <w:sz w:val="20"/>
+                          <w:bdr w:val="none" w:sz="0" w:space="0" w:color="auto"/>
+                        </w:rPr>
+                        <w:t>個</w:t>
+                      </w:r>
+                      <w:proofErr w:type="gramEnd"/>
+                      <w:r>
+                        <w:rPr>
+                          <w:rFonts w:hint="eastAsia"/>
+                          <w:kern w:val="0"/>
+                          <w:position w:val="2"/>
+                          <w:sz w:val="20"/>
+                          <w:bdr w:val="none" w:sz="0" w:space="0" w:color="auto"/>
+                        </w:rPr>
+                        <w:t>相同l</w:t>
                       </w:r>
                       <w:r>
                         <w:rPr>
@@ -5459,7 +5456,7 @@
                           <w:sz w:val="20"/>
                           <w:bdr w:val="none" w:sz="0" w:space="0" w:color="auto"/>
                         </w:rPr>
-                        <w:t>ectangles</w:t>
+                        <w:t>abel</w:t>
                       </w:r>
                       <w:r>
                         <w:rPr>
@@ -5469,7 +5466,26 @@
                           <w:sz w:val="20"/>
                           <w:bdr w:val="none" w:sz="0" w:space="0" w:color="auto"/>
                         </w:rPr>
-                        <w:t>中</w:t>
+                        <w:t>的p</w:t>
+                      </w:r>
+                      <w:r>
+                        <w:rPr>
+                          <w:kern w:val="0"/>
+                          <w:position w:val="2"/>
+                          <w:sz w:val="20"/>
+                          <w:bdr w:val="none" w:sz="0" w:space="0" w:color="auto"/>
+                        </w:rPr>
+                        <w:t xml:space="preserve">ixel </w:t>
+                      </w:r>
+                      <w:r>
+                        <w:rPr>
+                          <w:rFonts w:hint="eastAsia"/>
+                          <w:kern w:val="0"/>
+                          <w:position w:val="2"/>
+                          <w:sz w:val="20"/>
+                          <w:bdr w:val="none" w:sz="0" w:space="0" w:color="auto"/>
+                        </w:rPr>
+                        <w:t>位置取平均，算出重心</w:t>
                       </w:r>
                     </w:p>
                   </w:txbxContent>
@@ -5645,7 +5661,6 @@
                               <w:spacing w:before="100" w:beforeAutospacing="1" w:after="100" w:afterAutospacing="1" w:line="300" w:lineRule="exact"/>
                               <w:contextualSpacing/>
                               <w:rPr>
-                                <w:rFonts w:hint="eastAsia"/>
                                 <w:kern w:val="0"/>
                                 <w:position w:val="2"/>
                                 <w:sz w:val="20"/>
@@ -5802,7 +5817,6 @@
                         <w:spacing w:before="100" w:beforeAutospacing="1" w:after="100" w:afterAutospacing="1" w:line="300" w:lineRule="exact"/>
                         <w:contextualSpacing/>
                         <w:rPr>
-                          <w:rFonts w:hint="eastAsia"/>
                           <w:kern w:val="0"/>
                           <w:position w:val="2"/>
                           <w:sz w:val="20"/>
@@ -5826,66 +5840,6 @@
             </w:pict>
           </mc:Fallback>
         </mc:AlternateContent>
-      </w:r>
-      <w:r>
-        <w:rPr>
-          <w:noProof/>
-        </w:rPr>
-        <w:drawing>
-          <wp:anchor distT="0" distB="0" distL="114300" distR="114300" simplePos="0" relativeHeight="251680768" behindDoc="1" locked="0" layoutInCell="1" allowOverlap="1" wp14:anchorId="6ECFD230">
-            <wp:simplePos x="0" y="0"/>
-            <wp:positionH relativeFrom="margin">
-              <wp:align>left</wp:align>
-            </wp:positionH>
-            <wp:positionV relativeFrom="paragraph">
-              <wp:posOffset>2276475</wp:posOffset>
-            </wp:positionV>
-            <wp:extent cx="6751530" cy="2638425"/>
-            <wp:effectExtent l="0" t="0" r="0" b="0"/>
-            <wp:wrapNone/>
-            <wp:docPr id="19" name="圖片 19"/>
-            <wp:cNvGraphicFramePr>
-              <a:graphicFrameLocks xmlns:a="http://schemas.openxmlformats.org/drawingml/2006/main" noChangeAspect="1"/>
-            </wp:cNvGraphicFramePr>
-            <a:graphic xmlns:a="http://schemas.openxmlformats.org/drawingml/2006/main">
-              <a:graphicData uri="http://schemas.openxmlformats.org/drawingml/2006/picture">
-                <pic:pic xmlns:pic="http://schemas.openxmlformats.org/drawingml/2006/picture">
-                  <pic:nvPicPr>
-                    <pic:cNvPr id="1" name=""/>
-                    <pic:cNvPicPr/>
-                  </pic:nvPicPr>
-                  <pic:blipFill>
-                    <a:blip r:embed="rId15">
-                      <a:extLst>
-                        <a:ext uri="{28A0092B-C50C-407E-A947-70E740481C1C}">
-                          <a14:useLocalDpi xmlns:a14="http://schemas.microsoft.com/office/drawing/2010/main" val="0"/>
-                        </a:ext>
-                      </a:extLst>
-                    </a:blip>
-                    <a:stretch>
-                      <a:fillRect/>
-                    </a:stretch>
-                  </pic:blipFill>
-                  <pic:spPr>
-                    <a:xfrm>
-                      <a:off x="0" y="0"/>
-                      <a:ext cx="6751530" cy="2638425"/>
-                    </a:xfrm>
-                    <a:prstGeom prst="rect">
-                      <a:avLst/>
-                    </a:prstGeom>
-                  </pic:spPr>
-                </pic:pic>
-              </a:graphicData>
-            </a:graphic>
-            <wp14:sizeRelH relativeFrom="margin">
-              <wp14:pctWidth>0</wp14:pctWidth>
-            </wp14:sizeRelH>
-            <wp14:sizeRelV relativeFrom="margin">
-              <wp14:pctHeight>0</wp14:pctHeight>
-            </wp14:sizeRelV>
-          </wp:anchor>
-        </w:drawing>
       </w:r>
     </w:p>
     <w:sectPr>
@@ -7588,6 +7542,7 @@
     <w:lsdException w:name="HTML Sample" w:semiHidden="1" w:unhideWhenUsed="1"/>
     <w:lsdException w:name="HTML Typewriter" w:semiHidden="1" w:unhideWhenUsed="1"/>
     <w:lsdException w:name="HTML Variable" w:semiHidden="1" w:unhideWhenUsed="1"/>
+    <w:lsdException w:name="Normal Table" w:semiHidden="1" w:unhideWhenUsed="1"/>
     <w:lsdException w:name="annotation subject" w:semiHidden="1" w:unhideWhenUsed="1"/>
     <w:lsdException w:name="No List" w:semiHidden="1" w:unhideWhenUsed="1"/>
     <w:lsdException w:name="Outline List 1" w:semiHidden="1" w:unhideWhenUsed="1"/>
@@ -7631,8 +7586,10 @@
     <w:lsdException w:name="Table Elegant" w:semiHidden="1" w:unhideWhenUsed="1"/>
     <w:lsdException w:name="Table Professional" w:semiHidden="1" w:unhideWhenUsed="1"/>
     <w:lsdException w:name="Table Subtle 1" w:semiHidden="1" w:unhideWhenUsed="1"/>
+    <w:lsdException w:name="Table Subtle 2" w:semiHidden="1" w:unhideWhenUsed="1"/>
     <w:lsdException w:name="Table Web 1" w:semiHidden="1" w:unhideWhenUsed="1"/>
     <w:lsdException w:name="Table Web 2" w:semiHidden="1" w:unhideWhenUsed="1"/>
+    <w:lsdException w:name="Table Web 3" w:semiHidden="1" w:unhideWhenUsed="1"/>
     <w:lsdException w:name="Balloon Text" w:semiHidden="1" w:unhideWhenUsed="1"/>
     <w:lsdException w:name="Table Grid" w:uiPriority="39"/>
     <w:lsdException w:name="Table Theme" w:semiHidden="1" w:unhideWhenUsed="1"/>
@@ -8300,7 +8257,7 @@
 </file>
 
 <file path=customXml/itemProps1.xml><?xml version="1.0" encoding="utf-8"?>
-<ds:datastoreItem xmlns:ds="http://schemas.openxmlformats.org/officeDocument/2006/customXml" ds:itemID="{91A15879-061E-44A9-A479-F86C54BE2A14}">
+<ds:datastoreItem xmlns:ds="http://schemas.openxmlformats.org/officeDocument/2006/customXml" ds:itemID="{6ED0BFFB-660E-4A53-90D4-6269175F7B5D}">
   <ds:schemaRefs>
     <ds:schemaRef ds:uri="http://schemas.openxmlformats.org/officeDocument/2006/bibliography"/>
   </ds:schemaRefs>

</xml_diff>